<commit_message>
fix: Implement corrections from Mark and Amy
</commit_message>
<xml_diff>
--- a/misc/amys-corrections.docx
+++ b/misc/amys-corrections.docx
@@ -992,10 +992,7 @@
       </w:r>
       <w:proofErr w:type="gramEnd"/>
       <w:r>
-        <w:t xml:space="preserve"> which we record here</w:t>
-      </w:r>
-      <w:r>
-        <w:t xml:space="preserve">. </w:t>
+        <w:t xml:space="preserve"> which we record here. </w:t>
       </w:r>
     </w:p>
     <w:p>
@@ -1169,13 +1166,7 @@
         <w:rPr>
           <w:color w:val="FF0000"/>
         </w:rPr>
-        <w:t xml:space="preserve">many </w:t>
-      </w:r>
-      <w:r>
-        <w:rPr>
-          <w:color w:val="FF0000"/>
-        </w:rPr>
-        <w:t>πθ</w:t>
+        <w:t>many πθ</w:t>
       </w:r>
       <w:r>
         <w:rPr>
@@ -1219,13 +1210,7 @@
         <w:rPr>
           <w:color w:val="FF0000"/>
         </w:rPr>
-        <w:t xml:space="preserve"> </w:t>
-      </w:r>
-      <w:r>
-        <w:rPr>
-          <w:color w:val="FF0000"/>
-        </w:rPr>
-        <w:t>downwards absolute to most inner models, including L.</w:t>
+        <w:t xml:space="preserve"> downwards absolute to most inner models, including L.</w:t>
       </w:r>
     </w:p>
     <w:p>
@@ -1264,44 +1249,395 @@
         <w:rPr>
           <w:color w:val="FF0000"/>
         </w:rPr>
+        <w:t xml:space="preserve"> many positive results…</w:t>
+      </w:r>
+    </w:p>
+    <w:p>
+      <w:pPr>
+        <w:rPr>
+          <w:color w:val="FF0000"/>
+        </w:rPr>
+      </w:pPr>
+    </w:p>
+    <w:p>
+      <w:r>
+        <w:t>Starting from much stronger hypothesis</w:t>
+      </w:r>
+    </w:p>
+    <w:p>
+      <w:pPr>
+        <w:rPr>
+          <w:color w:val="FF0000"/>
+        </w:rPr>
+      </w:pPr>
+      <w:r>
+        <w:rPr>
+          <w:color w:val="FF0000"/>
+        </w:rPr>
+        <w:t xml:space="preserve">‘Starting from </w:t>
+      </w:r>
+      <w:r>
+        <w:rPr>
+          <w:color w:val="FF0000"/>
+          <w:highlight w:val="yellow"/>
+        </w:rPr>
+        <w:t>a</w:t>
+      </w:r>
+      <w:r>
+        <w:rPr>
+          <w:color w:val="FF0000"/>
+        </w:rPr>
+        <w:t xml:space="preserve"> much stronger hypothesis’ or ‘starting from much stronger hypothes</w:t>
+      </w:r>
+      <w:r>
+        <w:rPr>
+          <w:color w:val="FF0000"/>
+          <w:highlight w:val="yellow"/>
+        </w:rPr>
+        <w:t>e</w:t>
+      </w:r>
+      <w:r>
+        <w:rPr>
+          <w:color w:val="FF0000"/>
+        </w:rPr>
+        <w:t xml:space="preserve">s’ </w:t>
+      </w:r>
+    </w:p>
+    <w:p>
+      <w:pPr>
+        <w:rPr>
+          <w:b/>
+          <w:color w:val="FF0000"/>
+        </w:rPr>
+      </w:pPr>
+    </w:p>
+    <w:p>
+      <w:pPr>
+        <w:rPr>
+          <w:u w:val="single"/>
+        </w:rPr>
+      </w:pPr>
+      <w:r>
+        <w:rPr>
+          <w:u w:val="single"/>
+        </w:rPr>
+        <w:t xml:space="preserve">Chapter 3 </w:t>
+      </w:r>
+    </w:p>
+    <w:p>
+      <w:pPr>
+        <w:rPr>
+          <w:color w:val="FF0000"/>
+        </w:rPr>
+      </w:pPr>
+      <w:proofErr w:type="gramStart"/>
+      <w:r>
+        <w:t>i.e</w:t>
+      </w:r>
+      <w:proofErr w:type="gramEnd"/>
+      <w:r>
+        <w:t xml:space="preserve">. that we are simply throwing </w:t>
+      </w:r>
+      <w:r>
+        <w:rPr>
+          <w:highlight w:val="yellow"/>
+        </w:rPr>
+        <w:t>in</w:t>
+      </w:r>
+      <w:r>
+        <w:t xml:space="preserve"> the sequences into our models </w:t>
+      </w:r>
+    </w:p>
+    <w:p>
+      <w:pPr>
+        <w:rPr>
+          <w:color w:val="FF0000"/>
+        </w:rPr>
+      </w:pPr>
+      <w:r>
+        <w:rPr>
+          <w:color w:val="FF0000"/>
+        </w:rPr>
+        <w:t xml:space="preserve">Delete in (i.e. that we are simply throwing the sequences into our models) </w:t>
+      </w:r>
+    </w:p>
+    <w:p>
+      <w:pPr>
+        <w:rPr>
+          <w:color w:val="FF0000"/>
+        </w:rPr>
+      </w:pPr>
+    </w:p>
+    <w:p>
+      <w:pPr>
+        <w:rPr>
+          <w:color w:val="FF0000"/>
+        </w:rPr>
+      </w:pPr>
+      <w:proofErr w:type="gramStart"/>
+      <w:r>
+        <w:t>they</w:t>
+      </w:r>
+      <w:proofErr w:type="gramEnd"/>
+      <w:r>
+        <w:t xml:space="preserve"> simply follow the same strategy as in </w:t>
+      </w:r>
+      <w:proofErr w:type="spellStart"/>
+      <w:r>
+        <w:t>wfGθ</w:t>
+      </w:r>
+      <w:proofErr w:type="spellEnd"/>
+      <w:r>
+        <w:t xml:space="preserve"> γ (κ) but plugs in unions at limit stages.</w:t>
+      </w:r>
+    </w:p>
+    <w:p>
+      <w:pPr>
+        <w:rPr>
+          <w:color w:val="FF0000"/>
+        </w:rPr>
+      </w:pPr>
+      <w:r>
+        <w:rPr>
+          <w:color w:val="FF0000"/>
+        </w:rPr>
+        <w:t xml:space="preserve">Plug in unions or plugs in union? Seems like too many plurals, maybe </w:t>
+      </w:r>
+      <w:proofErr w:type="gramStart"/>
+      <w:r>
+        <w:rPr>
+          <w:color w:val="FF0000"/>
+        </w:rPr>
+        <w:t>it’s</w:t>
+      </w:r>
+      <w:proofErr w:type="gramEnd"/>
+      <w:r>
+        <w:rPr>
+          <w:color w:val="FF0000"/>
+        </w:rPr>
+        <w:t xml:space="preserve"> maths talk. </w:t>
+      </w:r>
+    </w:p>
+    <w:p>
+      <w:pPr>
+        <w:rPr>
+          <w:color w:val="FF0000"/>
+        </w:rPr>
+      </w:pPr>
+    </w:p>
+    <w:p>
+      <w:pPr>
+        <w:rPr>
+          <w:color w:val="FF0000"/>
+        </w:rPr>
+      </w:pPr>
+      <w:r>
+        <w:t xml:space="preserve">But now the rules of </w:t>
+      </w:r>
+      <w:proofErr w:type="spellStart"/>
+      <w:r>
+        <w:t>wfGθ</w:t>
+      </w:r>
+      <w:proofErr w:type="spellEnd"/>
+      <w:r>
+        <w:t xml:space="preserve"> γ (κ) ensures that µη </w:t>
+      </w:r>
+      <w:r>
+        <w:rPr>
+          <w:rFonts w:ascii="Cambria Math" w:hAnsi="Cambria Math" w:cs="Cambria Math"/>
+        </w:rPr>
+        <w:t>∈</w:t>
+      </w:r>
+      <w:r>
+        <w:t xml:space="preserve"> M, so since</w:t>
+      </w:r>
+    </w:p>
+    <w:p>
+      <w:pPr>
+        <w:rPr>
+          <w:color w:val="FF0000"/>
+        </w:rPr>
+      </w:pPr>
+      <w:r>
+        <w:rPr>
+          <w:color w:val="FF0000"/>
+        </w:rPr>
+        <w:t xml:space="preserve">‘The rules (of </w:t>
+      </w:r>
+      <w:r>
+        <w:rPr>
+          <w:color w:val="FF0000"/>
+        </w:rPr>
+        <w:t>###</w:t>
+      </w:r>
+      <w:r>
+        <w:rPr>
+          <w:color w:val="FF0000"/>
+        </w:rPr>
+        <w:t>) ensure that’ or</w:t>
+      </w:r>
+      <w:r>
+        <w:rPr>
+          <w:color w:val="FF0000"/>
+        </w:rPr>
+        <w:t xml:space="preserve"> ’</w:t>
+      </w:r>
+      <w:r>
+        <w:rPr>
+          <w:color w:val="FF0000"/>
+        </w:rPr>
+        <w:t xml:space="preserve">the rule </w:t>
+      </w:r>
+      <w:r>
+        <w:rPr>
+          <w:color w:val="FF0000"/>
+        </w:rPr>
+        <w:t xml:space="preserve">(of ###) </w:t>
+      </w:r>
+      <w:r>
+        <w:rPr>
+          <w:color w:val="FF0000"/>
+        </w:rPr>
+        <w:t>ensures that’</w:t>
+      </w:r>
+    </w:p>
+    <w:p>
+      <w:pPr>
+        <w:rPr>
+          <w:color w:val="FF0000"/>
+        </w:rPr>
+      </w:pPr>
+    </w:p>
+    <w:p>
+      <w:r>
+        <w:t xml:space="preserve">Define a strategy for player II in C θ ω (κ) as follows: </w:t>
+      </w:r>
+    </w:p>
+    <w:p>
+      <w:pPr>
+        <w:rPr>
+          <w:color w:val="FF0000"/>
+        </w:rPr>
+      </w:pPr>
+      <w:r>
+        <w:rPr>
+          <w:color w:val="FF0000"/>
+        </w:rPr>
+        <w:t>The only time you ever use a colon after ‘as follows’</w:t>
+      </w:r>
+      <w:r>
+        <w:rPr>
+          <w:color w:val="FF0000"/>
+        </w:rPr>
+        <w:t xml:space="preserve">. Remove to keep consistency. Actually you use a lot of colons in this chapter. As a chapter, it’s consistent! </w:t>
+      </w:r>
+    </w:p>
+    <w:p>
+      <w:pPr>
+        <w:rPr>
+          <w:b/>
+          <w:color w:val="FF0000"/>
+        </w:rPr>
+      </w:pPr>
+    </w:p>
+    <w:p>
+      <w:r>
+        <w:t xml:space="preserve">Up to 3.1 </w:t>
+      </w:r>
+      <w:r>
+        <w:t xml:space="preserve">(p72) </w:t>
+      </w:r>
+    </w:p>
+    <w:p/>
+    <w:p>
+      <w:r>
+        <w:t>, in the sense that every &lt;κ-sequence (in V) of measure one sets has nonempty intersection.</w:t>
+      </w:r>
+    </w:p>
+    <w:p>
+      <w:pPr>
+        <w:rPr>
+          <w:color w:val="FF0000"/>
+        </w:rPr>
+      </w:pPr>
+      <w:r>
+        <w:rPr>
+          <w:color w:val="FF0000"/>
+        </w:rPr>
+        <w:t xml:space="preserve">Sets is plural and intersection is singular, reads a bit strange to me </w:t>
+      </w:r>
+    </w:p>
+    <w:p>
+      <w:pPr>
+        <w:rPr>
+          <w:color w:val="FF0000"/>
+        </w:rPr>
+      </w:pPr>
+    </w:p>
+    <w:p>
+      <w:r>
+        <w:t>Genuine</w:t>
+      </w:r>
+      <w:r>
+        <w:rPr>
+          <w:highlight w:val="yellow"/>
+        </w:rPr>
+        <w:t>-</w:t>
+      </w:r>
+      <w:r>
+        <w:t xml:space="preserve"> and normal n-</w:t>
+      </w:r>
+      <w:proofErr w:type="spellStart"/>
+      <w:r>
+        <w:t>Ramseys</w:t>
+      </w:r>
+      <w:proofErr w:type="spellEnd"/>
+      <w:r>
+        <w:t xml:space="preserve"> are downwards absolute to L, for every n &lt; ω.</w:t>
+      </w:r>
+      <w:r>
         <w:t xml:space="preserve"> </w:t>
       </w:r>
-      <w:r>
-        <w:rPr>
-          <w:color w:val="FF0000"/>
-        </w:rPr>
-        <w:t>many positive results</w:t>
-      </w:r>
-      <w:r>
-        <w:rPr>
-          <w:color w:val="FF0000"/>
-        </w:rPr>
-        <w:t>…</w:t>
-      </w:r>
-    </w:p>
-    <w:p>
-      <w:pPr>
-        <w:rPr>
-          <w:color w:val="FF0000"/>
-        </w:rPr>
-      </w:pPr>
-    </w:p>
-    <w:p>
-      <w:r>
-        <w:t>Starting from much stronger hypothesis</w:t>
-      </w:r>
-    </w:p>
-    <w:p>
-      <w:pPr>
-        <w:rPr>
-          <w:color w:val="FF0000"/>
-        </w:rPr>
-      </w:pPr>
-      <w:r>
-        <w:rPr>
-          <w:color w:val="FF0000"/>
-        </w:rPr>
-        <w:t xml:space="preserve">‘Starting from </w:t>
+    </w:p>
+    <w:p>
+      <w:pPr>
+        <w:rPr>
+          <w:color w:val="FF0000"/>
+        </w:rPr>
+      </w:pPr>
+      <w:r>
+        <w:rPr>
+          <w:color w:val="FF0000"/>
+        </w:rPr>
+        <w:t xml:space="preserve">Should this be hyphenated? If so, then shouldn’t normal also be hyphenated? </w:t>
+      </w:r>
+    </w:p>
+    <w:p>
+      <w:pPr>
+        <w:rPr>
+          <w:color w:val="FF0000"/>
+        </w:rPr>
+      </w:pPr>
+    </w:p>
+    <w:p>
+      <w:r>
+        <w:t>Every (n+1)-Ramsey is normal n-Ramsey in L,</w:t>
+      </w:r>
+      <w:r>
+        <w:t xml:space="preserve"> for every n &lt; ω. </w:t>
+      </w:r>
+    </w:p>
+    <w:p>
+      <w:pPr>
+        <w:rPr>
+          <w:color w:val="FF0000"/>
+        </w:rPr>
+      </w:pPr>
+      <w:r>
+        <w:rPr>
+          <w:color w:val="FF0000"/>
+        </w:rPr>
+        <w:t xml:space="preserve">Every (n+1)-Ramsey is </w:t>
       </w:r>
       <w:r>
         <w:rPr>
@@ -1314,26 +1650,987 @@
         <w:rPr>
           <w:color w:val="FF0000"/>
         </w:rPr>
-        <w:t xml:space="preserve"> much stronger hypothesis’ or ‘starting from much stronger hypothes</w:t>
-      </w:r>
-      <w:r>
-        <w:rPr>
-          <w:color w:val="FF0000"/>
+        <w:t xml:space="preserve"> normal n-Ramsey / the plural vs singular thing making my brain hurt </w:t>
+      </w:r>
+    </w:p>
+    <w:p>
+      <w:pPr>
+        <w:rPr>
+          <w:color w:val="FF0000"/>
+        </w:rPr>
+      </w:pPr>
+    </w:p>
+    <w:p>
+      <w:pPr>
+        <w:rPr>
+          <w:color w:val="FF0000"/>
+        </w:rPr>
+      </w:pPr>
+      <w:r>
+        <w:lastRenderedPageBreak/>
+        <w:t xml:space="preserve">This case is special because, as we cannot ensure that the final measure in G θ γ (κ) is countably complete and so the existence of winning strategies might depend on θ, in contrast with the uncountable </w:t>
+      </w:r>
+      <w:proofErr w:type="spellStart"/>
+      <w:r>
+        <w:t>cofinality</w:t>
+      </w:r>
+      <w:proofErr w:type="spellEnd"/>
+      <w:r>
+        <w:t xml:space="preserve"> case.</w:t>
+      </w:r>
+    </w:p>
+    <w:p>
+      <w:pPr>
+        <w:rPr>
+          <w:color w:val="FF0000"/>
+        </w:rPr>
+      </w:pPr>
+      <w:r>
+        <w:rPr>
+          <w:color w:val="FF0000"/>
+        </w:rPr>
+        <w:t xml:space="preserve">The comma after because seems like an odd place to put a comma. </w:t>
+      </w:r>
+    </w:p>
+    <w:p>
+      <w:pPr>
+        <w:rPr>
+          <w:color w:val="FF0000"/>
+        </w:rPr>
+      </w:pPr>
+      <w:r>
+        <w:rPr>
+          <w:color w:val="FF0000"/>
+        </w:rPr>
+        <w:t xml:space="preserve">Maybe rearrange this to ‘This case is special because it is in contrast with the uncountable </w:t>
+      </w:r>
+      <w:proofErr w:type="spellStart"/>
+      <w:r>
+        <w:rPr>
+          <w:color w:val="FF0000"/>
+        </w:rPr>
+        <w:t>cofinality</w:t>
+      </w:r>
+      <w:proofErr w:type="spellEnd"/>
+      <w:r>
+        <w:rPr>
+          <w:color w:val="FF0000"/>
+        </w:rPr>
+        <w:t xml:space="preserve"> case, as we cannot ensure that the final measure </w:t>
+      </w:r>
+      <w:r>
+        <w:rPr>
+          <w:color w:val="FF0000"/>
+        </w:rPr>
+        <w:t xml:space="preserve">in G </w:t>
+      </w:r>
+      <w:r>
+        <w:rPr>
+          <w:color w:val="FF0000"/>
+        </w:rPr>
+        <w:t>θ γ (κ)</w:t>
+      </w:r>
+      <w:r>
+        <w:rPr>
+          <w:color w:val="FF0000"/>
+        </w:rPr>
+        <w:t xml:space="preserve"> </w:t>
+      </w:r>
+      <w:r>
+        <w:rPr>
+          <w:color w:val="FF0000"/>
+        </w:rPr>
+        <w:t xml:space="preserve">is countably complete and so the existence of winning strategies might </w:t>
+      </w:r>
+      <w:r>
+        <w:rPr>
+          <w:color w:val="FF0000"/>
+        </w:rPr>
+        <w:t xml:space="preserve">depend on </w:t>
+      </w:r>
+      <w:r>
+        <w:rPr>
+          <w:color w:val="FF0000"/>
+        </w:rPr>
+        <w:t xml:space="preserve">θ.’ </w:t>
+      </w:r>
+    </w:p>
+    <w:p>
+      <w:pPr>
+        <w:rPr>
+          <w:color w:val="FF0000"/>
+        </w:rPr>
+      </w:pPr>
+      <w:r>
+        <w:rPr>
+          <w:color w:val="FF0000"/>
+        </w:rPr>
+        <w:t xml:space="preserve">Or </w:t>
+      </w:r>
+    </w:p>
+    <w:p>
+      <w:pPr>
+        <w:rPr>
+          <w:color w:val="FF0000"/>
+        </w:rPr>
+      </w:pPr>
+      <w:r>
+        <w:rPr>
+          <w:color w:val="FF0000"/>
+        </w:rPr>
+        <w:t xml:space="preserve">‘This case is special; </w:t>
+      </w:r>
+      <w:r>
+        <w:rPr>
+          <w:color w:val="FF0000"/>
+        </w:rPr>
+        <w:t xml:space="preserve">we cannot ensure that the final measure </w:t>
+      </w:r>
+      <w:r>
+        <w:rPr>
+          <w:color w:val="FF0000"/>
+        </w:rPr>
+        <w:t xml:space="preserve">in G θ γ (κ) </w:t>
+      </w:r>
+      <w:r>
+        <w:rPr>
+          <w:color w:val="FF0000"/>
+        </w:rPr>
+        <w:t xml:space="preserve">is countably complete and so the existence of winning strategies might </w:t>
+      </w:r>
+      <w:r>
+        <w:rPr>
+          <w:color w:val="FF0000"/>
+        </w:rPr>
+        <w:t xml:space="preserve">depend on </w:t>
+      </w:r>
+      <w:r>
+        <w:rPr>
+          <w:color w:val="FF0000"/>
+        </w:rPr>
+        <w:t xml:space="preserve">θ, and therefore it is in contrast with the uncountable </w:t>
+      </w:r>
+      <w:proofErr w:type="spellStart"/>
+      <w:r>
+        <w:rPr>
+          <w:color w:val="FF0000"/>
+        </w:rPr>
+        <w:t>cofinality</w:t>
+      </w:r>
+      <w:proofErr w:type="spellEnd"/>
+      <w:r>
+        <w:rPr>
+          <w:color w:val="FF0000"/>
+        </w:rPr>
+        <w:t xml:space="preserve"> case.’ </w:t>
+      </w:r>
+    </w:p>
+    <w:p>
+      <w:pPr>
+        <w:rPr>
+          <w:color w:val="FF0000"/>
+        </w:rPr>
+      </w:pPr>
+    </w:p>
+    <w:p>
+      <w:r>
+        <w:t>Strategic ω-</w:t>
+      </w:r>
+      <w:proofErr w:type="spellStart"/>
+      <w:r>
+        <w:t>Ramseys</w:t>
+      </w:r>
+      <w:proofErr w:type="spellEnd"/>
+      <w:r>
+        <w:t xml:space="preserve"> are downwards absolute to L, and the e</w:t>
+      </w:r>
+      <w:r>
+        <w:rPr>
           <w:highlight w:val="yellow"/>
         </w:rPr>
-        <w:t>e</w:t>
-      </w:r>
-      <w:r>
-        <w:rPr>
-          <w:color w:val="FF0000"/>
-        </w:rPr>
-        <w:t xml:space="preserve">s’ </w:t>
-      </w:r>
-    </w:p>
-    <w:p>
-      <w:pPr>
-        <w:rPr>
-          <w:b/>
+        <w:t>x</w:t>
+      </w:r>
+      <w:r>
+        <w:t xml:space="preserve">istence of a strategic ω-Ramsey cardinal is </w:t>
+      </w:r>
+      <w:proofErr w:type="spellStart"/>
+      <w:r>
+        <w:t>equiconsistent</w:t>
+      </w:r>
+      <w:proofErr w:type="spellEnd"/>
+      <w:r>
+        <w:t xml:space="preserve"> with the existence of a virtually measurable cardinal. Further, in L the two notions are equivalent</w:t>
+      </w:r>
+    </w:p>
+    <w:p>
+      <w:pPr>
+        <w:rPr>
+          <w:color w:val="FF0000"/>
+        </w:rPr>
+      </w:pPr>
+      <w:r>
+        <w:rPr>
+          <w:color w:val="FF0000"/>
+        </w:rPr>
+        <w:t>Did you mean to spell existence with a curly x?</w:t>
+      </w:r>
+    </w:p>
+    <w:p/>
+    <w:p>
+      <w:proofErr w:type="gramStart"/>
+      <w:r>
+        <w:t>and</w:t>
+      </w:r>
+      <w:proofErr w:type="gramEnd"/>
+      <w:r>
+        <w:t xml:space="preserve"> our Propositions 3.12 and 3.40 shows that</w:t>
+      </w:r>
+    </w:p>
+    <w:p>
+      <w:pPr>
+        <w:rPr>
+          <w:color w:val="FF0000"/>
+        </w:rPr>
+      </w:pPr>
+      <w:r>
+        <w:rPr>
+          <w:color w:val="FF0000"/>
+        </w:rPr>
+        <w:t xml:space="preserve">Propositions is plural, shows should be show </w:t>
+      </w:r>
+    </w:p>
+    <w:p>
+      <w:pPr>
+        <w:rPr>
+          <w:color w:val="FF0000"/>
+        </w:rPr>
+      </w:pPr>
+    </w:p>
+    <w:p>
+      <w:proofErr w:type="spellStart"/>
+      <w:proofErr w:type="gramStart"/>
+      <w:r>
+        <w:t>pidgeon</w:t>
+      </w:r>
+      <w:proofErr w:type="spellEnd"/>
+      <w:proofErr w:type="gramEnd"/>
+      <w:r>
+        <w:t xml:space="preserve"> hole principle</w:t>
+      </w:r>
+    </w:p>
+    <w:p>
+      <w:pPr>
+        <w:rPr>
+          <w:color w:val="FF0000"/>
+        </w:rPr>
+      </w:pPr>
+      <w:r>
+        <w:rPr>
+          <w:color w:val="FF0000"/>
+        </w:rPr>
+        <w:t xml:space="preserve">Archaic spelling of pigeon / pigeonhole </w:t>
+      </w:r>
+      <w:r>
+        <w:rPr>
+          <w:color w:val="FF0000"/>
+        </w:rPr>
+        <w:t xml:space="preserve">can be one word </w:t>
+      </w:r>
+    </w:p>
+    <w:p>
+      <w:pPr>
+        <w:rPr>
+          <w:color w:val="FF0000"/>
+        </w:rPr>
+      </w:pPr>
+    </w:p>
+    <w:p>
+      <w:r>
+        <w:t>In particular, the e</w:t>
+      </w:r>
+      <w:r>
+        <w:rPr>
+          <w:highlight w:val="yellow"/>
+        </w:rPr>
+        <w:t>x</w:t>
+      </w:r>
+      <w:r>
+        <w:t xml:space="preserve">istence of a strategic (ω+1)-Ramsey cardinal is </w:t>
+      </w:r>
+      <w:proofErr w:type="spellStart"/>
+      <w:r>
+        <w:t>equiconsistent</w:t>
+      </w:r>
+      <w:proofErr w:type="spellEnd"/>
+      <w:r>
+        <w:t xml:space="preserve"> with the e</w:t>
+      </w:r>
+      <w:r>
+        <w:rPr>
+          <w:highlight w:val="yellow"/>
+        </w:rPr>
+        <w:t>x</w:t>
+      </w:r>
+      <w:r>
+        <w:t>istence of a measurable cardinal.</w:t>
+      </w:r>
+    </w:p>
+    <w:p>
+      <w:pPr>
+        <w:rPr>
+          <w:color w:val="FF0000"/>
+        </w:rPr>
+      </w:pPr>
+      <w:r>
+        <w:rPr>
+          <w:color w:val="FF0000"/>
+        </w:rPr>
+        <w:t xml:space="preserve">I’m starting to think that the curly x is deliberate, maths language. But just checking. </w:t>
+      </w:r>
+    </w:p>
+    <w:p>
+      <w:pPr>
+        <w:rPr>
+          <w:color w:val="FF0000"/>
+        </w:rPr>
+      </w:pPr>
+    </w:p>
+    <w:p>
+      <w:r>
+        <w:t>In this subsection we define the strongly- and super Ramsey cardinals which were introduced in [</w:t>
+      </w:r>
+      <w:proofErr w:type="spellStart"/>
+      <w:r>
+        <w:t>Gitman</w:t>
+      </w:r>
+      <w:proofErr w:type="spellEnd"/>
+      <w:r>
+        <w:t>, 2011]</w:t>
+      </w:r>
+    </w:p>
+    <w:p>
+      <w:pPr>
+        <w:rPr>
+          <w:color w:val="FF0000"/>
+        </w:rPr>
+      </w:pPr>
+      <w:r>
+        <w:rPr>
+          <w:color w:val="FF0000"/>
+        </w:rPr>
+        <w:t>This</w:t>
+      </w:r>
+      <w:r>
+        <w:rPr>
+          <w:color w:val="FF0000"/>
+        </w:rPr>
+        <w:t xml:space="preserve"> is correct if ‘</w:t>
+      </w:r>
+      <w:r>
+        <w:rPr>
+          <w:color w:val="FF0000"/>
+        </w:rPr>
+        <w:t>stro</w:t>
+      </w:r>
+      <w:r>
+        <w:rPr>
+          <w:color w:val="FF0000"/>
+        </w:rPr>
+        <w:t xml:space="preserve">ngly-Ramsey’ is hyphenated and ‘super Ramsey’ isn’t, otherwise you need to add or remove hyphens </w:t>
+      </w:r>
+    </w:p>
+    <w:p>
+      <w:pPr>
+        <w:rPr>
+          <w:color w:val="FF0000"/>
+        </w:rPr>
+      </w:pPr>
+    </w:p>
+    <w:p>
+      <w:r>
+        <w:t xml:space="preserve">If furthermore M </w:t>
+      </w:r>
+      <w:r>
+        <w:rPr>
+          <w:rFonts w:ascii="Cambria Math" w:hAnsi="Cambria Math" w:cs="Cambria Math"/>
+        </w:rPr>
+        <w:t>≺</w:t>
+      </w:r>
+      <w:r>
+        <w:t xml:space="preserve"> </w:t>
+      </w:r>
+      <w:proofErr w:type="spellStart"/>
+      <w:r>
+        <w:t>H</w:t>
+      </w:r>
+      <w:r>
+        <w:rPr>
+          <w:rFonts w:ascii="Calibri" w:hAnsi="Calibri" w:cs="Calibri"/>
+        </w:rPr>
+        <w:t>κ</w:t>
+      </w:r>
+      <w:proofErr w:type="spellEnd"/>
+      <w:r>
+        <w:t xml:space="preserve">+ then we say that </w:t>
+      </w:r>
+      <w:r>
+        <w:rPr>
+          <w:rFonts w:ascii="Calibri" w:hAnsi="Calibri" w:cs="Calibri"/>
+        </w:rPr>
+        <w:t>κ</w:t>
+      </w:r>
+      <w:r>
+        <w:t xml:space="preserve"> is super Ramsey</w:t>
+      </w:r>
+    </w:p>
+    <w:p>
+      <w:pPr>
+        <w:rPr>
+          <w:color w:val="FF0000"/>
+        </w:rPr>
+      </w:pPr>
+      <w:r>
+        <w:rPr>
+          <w:color w:val="FF0000"/>
+        </w:rPr>
+        <w:t xml:space="preserve">‘Furthermore, if M &lt; </w:t>
+      </w:r>
+      <w:proofErr w:type="spellStart"/>
+      <w:r>
+        <w:rPr>
+          <w:color w:val="FF0000"/>
+        </w:rPr>
+        <w:t>Hk</w:t>
+      </w:r>
+      <w:proofErr w:type="spellEnd"/>
+      <w:r>
+        <w:rPr>
+          <w:color w:val="FF0000"/>
+        </w:rPr>
+        <w:t xml:space="preserve">+…’ reads better </w:t>
+      </w:r>
+    </w:p>
+    <w:p>
+      <w:pPr>
+        <w:rPr>
+          <w:color w:val="FF0000"/>
+        </w:rPr>
+      </w:pPr>
+    </w:p>
+    <w:p>
+      <w:r>
+        <w:lastRenderedPageBreak/>
+        <w:t>Now, a first connection between the α-</w:t>
+      </w:r>
+      <w:proofErr w:type="spellStart"/>
+      <w:r>
+        <w:t>Ramseys</w:t>
+      </w:r>
+      <w:proofErr w:type="spellEnd"/>
+      <w:r>
+        <w:t xml:space="preserve"> and the strongly- and super </w:t>
+      </w:r>
+      <w:proofErr w:type="spellStart"/>
+      <w:r>
+        <w:t>Ramseys</w:t>
+      </w:r>
+      <w:proofErr w:type="spellEnd"/>
+      <w:r>
+        <w:t xml:space="preserve"> is the result in [Holy and </w:t>
+      </w:r>
+      <w:proofErr w:type="spellStart"/>
+      <w:r>
+        <w:t>Schlicht</w:t>
+      </w:r>
+      <w:proofErr w:type="spellEnd"/>
+      <w:r>
+        <w:t>, 2018]</w:t>
+      </w:r>
+      <w:r>
+        <w:t xml:space="preserve"> </w:t>
+      </w:r>
+    </w:p>
+    <w:p>
+      <w:pPr>
+        <w:rPr>
+          <w:color w:val="FF0000"/>
+        </w:rPr>
+      </w:pPr>
+      <w:r>
+        <w:rPr>
+          <w:color w:val="FF0000"/>
+        </w:rPr>
+        <w:t xml:space="preserve">Same as above re. </w:t>
+      </w:r>
+      <w:proofErr w:type="gramStart"/>
+      <w:r>
+        <w:rPr>
+          <w:color w:val="FF0000"/>
+        </w:rPr>
+        <w:t>hyphens</w:t>
+      </w:r>
+      <w:proofErr w:type="gramEnd"/>
+      <w:r>
+        <w:rPr>
+          <w:color w:val="FF0000"/>
+        </w:rPr>
+        <w:t xml:space="preserve"> </w:t>
+      </w:r>
+    </w:p>
+    <w:p>
+      <w:pPr>
+        <w:rPr>
+          <w:color w:val="FF0000"/>
+        </w:rPr>
+      </w:pPr>
+    </w:p>
+    <w:p>
+      <w:r>
+        <w:t>If now κ instead was either genuine</w:t>
+      </w:r>
+      <w:r>
+        <w:rPr>
+          <w:highlight w:val="yellow"/>
+        </w:rPr>
+        <w:t>-</w:t>
+      </w:r>
+      <w:r>
+        <w:t xml:space="preserve"> or normal α-Ramsey for any limit ordinal</w:t>
+      </w:r>
+    </w:p>
+    <w:p>
+      <w:r>
+        <w:t xml:space="preserve">And </w:t>
+      </w:r>
+    </w:p>
+    <w:p>
+      <w:pPr>
+        <w:rPr>
+          <w:color w:val="FF0000"/>
+        </w:rPr>
+      </w:pPr>
+      <w:r>
+        <w:t>Then every genuine</w:t>
+      </w:r>
+      <w:r>
+        <w:rPr>
+          <w:highlight w:val="yellow"/>
+        </w:rPr>
+        <w:t>-</w:t>
+      </w:r>
+      <w:r>
+        <w:t xml:space="preserve"> and every normal α-Ramsey cardinal is downwards absolute to K</w:t>
+      </w:r>
+    </w:p>
+    <w:p>
+      <w:pPr>
+        <w:rPr>
+          <w:color w:val="FF0000"/>
+        </w:rPr>
+      </w:pPr>
+      <w:r>
+        <w:rPr>
+          <w:color w:val="FF0000"/>
+        </w:rPr>
+        <w:t xml:space="preserve">You can remove the hyphen </w:t>
+      </w:r>
+    </w:p>
+    <w:p>
+      <w:pPr>
+        <w:rPr>
+          <w:color w:val="FF0000"/>
+        </w:rPr>
+      </w:pPr>
+    </w:p>
+    <w:p>
+      <w:pPr>
+        <w:rPr>
+          <w:color w:val="FF0000"/>
+        </w:rPr>
+      </w:pPr>
+      <w:r>
+        <w:t>Theorem 3.54 (Sharpe-Welch). Let κ be an uncountable cardinal, α &gt; κ, and fi</w:t>
+      </w:r>
+      <w:r>
+        <w:rPr>
+          <w:highlight w:val="yellow"/>
+        </w:rPr>
+        <w:t>x</w:t>
+      </w:r>
+      <w:r>
+        <w:t xml:space="preserve"> A </w:t>
+      </w:r>
+      <w:r>
+        <w:rPr>
+          <w:rFonts w:ascii="Cambria Math" w:hAnsi="Cambria Math" w:cs="Cambria Math"/>
+        </w:rPr>
+        <w:t>⊆</w:t>
+      </w:r>
+      <w:r>
+        <w:t xml:space="preserve"> </w:t>
+      </w:r>
+      <w:proofErr w:type="gramStart"/>
+      <w:r>
+        <w:rPr>
+          <w:rFonts w:ascii="Calibri" w:hAnsi="Calibri" w:cs="Calibri"/>
+        </w:rPr>
+        <w:t>α</w:t>
+      </w:r>
+      <w:r>
+        <w:t xml:space="preserve"> and</w:t>
+      </w:r>
+      <w:proofErr w:type="gramEnd"/>
+      <w:r>
+        <w:t xml:space="preserve"> a </w:t>
+      </w:r>
+      <w:r>
+        <w:rPr>
+          <w:rFonts w:ascii="Cambria Math" w:hAnsi="Cambria Math" w:cs="Cambria Math"/>
+        </w:rPr>
+        <w:t>⊆</w:t>
+      </w:r>
+      <w:r>
+        <w:t xml:space="preserve"> </w:t>
+      </w:r>
+      <w:r>
+        <w:rPr>
+          <w:rFonts w:ascii="Calibri" w:hAnsi="Calibri" w:cs="Calibri"/>
+        </w:rPr>
+        <w:t>κ</w:t>
+      </w:r>
+      <w:r>
+        <w:t xml:space="preserve">. Let </w:t>
+      </w:r>
+      <w:proofErr w:type="spellStart"/>
+      <w:proofErr w:type="gramStart"/>
+      <w:r>
+        <w:t>M</w:t>
+      </w:r>
+      <w:proofErr w:type="spellEnd"/>
+      <w:r>
+        <w:t xml:space="preserve"> :=</w:t>
+      </w:r>
+      <w:proofErr w:type="gramEnd"/>
+      <w:r>
+        <w:t xml:space="preserve"> </w:t>
+      </w:r>
+      <w:proofErr w:type="spellStart"/>
+      <w:r>
+        <w:t>hJ</w:t>
+      </w:r>
+      <w:proofErr w:type="spellEnd"/>
+      <w:r>
+        <w:rPr>
+          <w:rFonts w:ascii="Calibri" w:hAnsi="Calibri" w:cs="Calibri"/>
+        </w:rPr>
+        <w:t>α</w:t>
+      </w:r>
+      <w:r>
+        <w:t xml:space="preserve">[A], </w:t>
+      </w:r>
+      <w:r>
+        <w:rPr>
+          <w:rFonts w:ascii="Cambria Math" w:hAnsi="Cambria Math" w:cs="Cambria Math"/>
+        </w:rPr>
+        <w:t>∈</w:t>
+      </w:r>
+      <w:r>
+        <w:t xml:space="preserve">, Ai and m := </w:t>
+      </w:r>
+      <w:proofErr w:type="spellStart"/>
+      <w:r>
+        <w:t>hJ</w:t>
+      </w:r>
+      <w:r>
+        <w:rPr>
+          <w:rFonts w:ascii="Calibri" w:hAnsi="Calibri" w:cs="Calibri"/>
+        </w:rPr>
+        <w:t>κ</w:t>
+      </w:r>
+      <w:proofErr w:type="spellEnd"/>
+      <w:r>
+        <w:t xml:space="preserve">[a], </w:t>
+      </w:r>
+      <w:r>
+        <w:rPr>
+          <w:rFonts w:ascii="Cambria Math" w:hAnsi="Cambria Math" w:cs="Cambria Math"/>
+        </w:rPr>
+        <w:t>∈</w:t>
+      </w:r>
+      <w:r>
+        <w:t xml:space="preserve">, </w:t>
+      </w:r>
+      <w:proofErr w:type="spellStart"/>
+      <w:r>
+        <w:t>ai</w:t>
+      </w:r>
+      <w:proofErr w:type="spellEnd"/>
+      <w:r>
+        <w:t>. Assume the following:</w:t>
+      </w:r>
+    </w:p>
+    <w:p>
+      <w:pPr>
+        <w:rPr>
+          <w:color w:val="FF0000"/>
+        </w:rPr>
+      </w:pPr>
+      <w:r>
+        <w:rPr>
+          <w:color w:val="FF0000"/>
+        </w:rPr>
+        <w:t>You can also write fix with a curly x? What!</w:t>
+      </w:r>
+    </w:p>
+    <w:p>
+      <w:pPr>
+        <w:rPr>
+          <w:color w:val="FF0000"/>
+        </w:rPr>
+      </w:pPr>
+    </w:p>
+    <w:p>
+      <w:proofErr w:type="gramStart"/>
+      <w:r>
+        <w:t>(iv) There</w:t>
+      </w:r>
+      <w:proofErr w:type="gramEnd"/>
+      <w:r>
+        <w:t xml:space="preserve"> e</w:t>
+      </w:r>
+      <w:r>
+        <w:rPr>
+          <w:highlight w:val="yellow"/>
+        </w:rPr>
+        <w:t>x</w:t>
+      </w:r>
+      <w:r>
+        <w:t>ists a countably complete weakly amenable M-measure µ on κ. Then there e</w:t>
+      </w:r>
+      <w:r>
+        <w:rPr>
+          <w:highlight w:val="yellow"/>
+        </w:rPr>
+        <w:t>x</w:t>
+      </w:r>
+      <w:r>
+        <w:t xml:space="preserve">ists a good set of </w:t>
+      </w:r>
+      <w:proofErr w:type="spellStart"/>
+      <w:r>
+        <w:t>indiscernibles</w:t>
+      </w:r>
+      <w:proofErr w:type="spellEnd"/>
+      <w:r>
+        <w:t xml:space="preserve"> I </w:t>
+      </w:r>
+      <w:r>
+        <w:rPr>
+          <w:rFonts w:ascii="Cambria Math" w:hAnsi="Cambria Math" w:cs="Cambria Math"/>
+        </w:rPr>
+        <w:t>∈</w:t>
+      </w:r>
+      <w:r>
+        <w:t xml:space="preserve"> </w:t>
+      </w:r>
+      <w:r>
+        <w:rPr>
+          <w:rFonts w:ascii="Calibri" w:hAnsi="Calibri" w:cs="Calibri"/>
+        </w:rPr>
+        <w:t>µ</w:t>
+      </w:r>
+      <w:r>
+        <w:t xml:space="preserve"> </w:t>
+      </w:r>
+      <w:proofErr w:type="spellStart"/>
+      <w:r>
+        <w:t>for m</w:t>
+      </w:r>
+      <w:proofErr w:type="spellEnd"/>
+      <w:r>
+        <w:t>.</w:t>
+      </w:r>
+    </w:p>
+    <w:p>
+      <w:pPr>
+        <w:rPr>
+          <w:color w:val="FF0000"/>
+        </w:rPr>
+      </w:pPr>
+      <w:r>
+        <w:rPr>
+          <w:color w:val="FF0000"/>
+        </w:rPr>
+        <w:t xml:space="preserve">You’ll have to explain why sometimes you write fix and exists with a normal x and sometimes with a curly one. I’m going to stop pointing it out now, I’m sure it’s deliberate. </w:t>
+      </w:r>
+    </w:p>
+    <w:p>
+      <w:pPr>
+        <w:rPr>
+          <w:color w:val="FF0000"/>
+        </w:rPr>
+      </w:pPr>
+    </w:p>
+    <w:p>
+      <w:pPr>
+        <w:rPr>
+          <w:color w:val="FF0000"/>
+        </w:rPr>
+      </w:pPr>
+      <w:r>
+        <w:t>The next couple of results concern</w:t>
+      </w:r>
+      <w:r>
+        <w:rPr>
+          <w:highlight w:val="yellow"/>
+        </w:rPr>
+        <w:t>s</w:t>
+      </w:r>
+      <w:r>
+        <w:t xml:space="preserve"> the connection between the strategic α-</w:t>
+      </w:r>
+      <w:proofErr w:type="spellStart"/>
+      <w:r>
+        <w:t>Ramseys</w:t>
+      </w:r>
+      <w:proofErr w:type="spellEnd"/>
+      <w:r>
+        <w:t xml:space="preserve"> and the α-very </w:t>
+      </w:r>
+      <w:proofErr w:type="spellStart"/>
+      <w:r>
+        <w:t>Ramseys</w:t>
+      </w:r>
+      <w:proofErr w:type="spellEnd"/>
+      <w:r>
+        <w:t>. We start with the following:</w:t>
+      </w:r>
+    </w:p>
+    <w:p>
+      <w:pPr>
+        <w:rPr>
+          <w:color w:val="FF0000"/>
+        </w:rPr>
+      </w:pPr>
+      <w:r>
+        <w:rPr>
+          <w:color w:val="FF0000"/>
+        </w:rPr>
+        <w:t xml:space="preserve">Results is plural, should be concern rather than concerns </w:t>
+      </w:r>
+    </w:p>
+    <w:p>
+      <w:pPr>
+        <w:rPr>
+          <w:color w:val="FF0000"/>
+        </w:rPr>
+      </w:pPr>
+    </w:p>
+    <w:p>
+      <w:pPr>
+        <w:rPr>
+          <w:color w:val="FF0000"/>
+        </w:rPr>
+      </w:pPr>
+      <w:r>
+        <w:t xml:space="preserve">we change player I’s strategy and let player I play H1 := </w:t>
+      </w:r>
+      <w:proofErr w:type="spellStart"/>
+      <w:r>
+        <w:t>HullHκ</w:t>
+      </w:r>
+      <w:proofErr w:type="spellEnd"/>
+      <w:r>
+        <w:t>+ (</w:t>
+      </w:r>
+      <w:proofErr w:type="spellStart"/>
+      <w:r>
+        <w:t>Jκ</w:t>
+      </w:r>
+      <w:proofErr w:type="spellEnd"/>
+      <w:r>
+        <w:t xml:space="preserve">[A0] </w:t>
+      </w:r>
+      <w:r>
+        <w:rPr>
+          <w:rFonts w:ascii="Cambria Math" w:hAnsi="Cambria Math" w:cs="Cambria Math"/>
+        </w:rPr>
+        <w:t>∪</w:t>
+      </w:r>
+      <w:r>
+        <w:t xml:space="preserve"> {M0,M1, </w:t>
+      </w:r>
+      <w:r>
+        <w:rPr>
+          <w:rFonts w:ascii="Calibri" w:hAnsi="Calibri" w:cs="Calibri"/>
+        </w:rPr>
+        <w:t>κ</w:t>
+      </w:r>
+      <w:r>
+        <w:t xml:space="preserve">, A0, A1,hH(k) 0 , µ (k) 0 | k ≤ n0i}) </w:t>
+      </w:r>
+      <w:r>
+        <w:rPr>
+          <w:rFonts w:ascii="Cambria Math" w:hAnsi="Cambria Math" w:cs="Cambria Math"/>
+        </w:rPr>
+        <w:t>≺</w:t>
+      </w:r>
+      <w:r>
+        <w:t xml:space="preserve"> </w:t>
+      </w:r>
+      <w:proofErr w:type="spellStart"/>
+      <w:r>
+        <w:t>H</w:t>
+      </w:r>
+      <w:r>
+        <w:rPr>
+          <w:rFonts w:ascii="Calibri" w:hAnsi="Calibri" w:cs="Calibri"/>
+        </w:rPr>
+        <w:t>κ</w:t>
+      </w:r>
+      <w:proofErr w:type="spellEnd"/>
+      <w:r>
+        <w:t>+ and otherwise continue</w:t>
+      </w:r>
+      <w:r>
+        <w:rPr>
+          <w:highlight w:val="yellow"/>
+        </w:rPr>
+        <w:t>s</w:t>
+      </w:r>
+      <w:r>
+        <w:t xml:space="preserve"> following some strategy,</w:t>
+      </w:r>
+    </w:p>
+    <w:p>
+      <w:pPr>
+        <w:rPr>
+          <w:color w:val="FF0000"/>
+        </w:rPr>
+      </w:pPr>
+      <w:r>
+        <w:rPr>
+          <w:color w:val="FF0000"/>
+        </w:rPr>
+        <w:t xml:space="preserve">Should be continue (let player 1 play X and otherwise continue following some strategy) </w:t>
+      </w:r>
+    </w:p>
+    <w:p>
+      <w:pPr>
+        <w:rPr>
+          <w:color w:val="FF0000"/>
+        </w:rPr>
+      </w:pPr>
+      <w:r>
+        <w:rPr>
+          <w:color w:val="FF0000"/>
+        </w:rPr>
+        <w:t xml:space="preserve">Do you mean some strategy or the same strategy? </w:t>
+      </w:r>
+    </w:p>
+    <w:p>
+      <w:pPr>
+        <w:rPr>
           <w:color w:val="FF0000"/>
         </w:rPr>
       </w:pPr>
@@ -1348,288 +2645,149 @@
         <w:rPr>
           <w:u w:val="single"/>
         </w:rPr>
-        <w:t xml:space="preserve">Chapter 3 </w:t>
-      </w:r>
-    </w:p>
-    <w:p>
-      <w:pPr>
-        <w:rPr>
-          <w:color w:val="FF0000"/>
-        </w:rPr>
-      </w:pPr>
-      <w:proofErr w:type="gramStart"/>
-      <w:r>
-        <w:t>i.e</w:t>
-      </w:r>
-      <w:proofErr w:type="gramEnd"/>
-      <w:r>
-        <w:t xml:space="preserve">. that we are simply throwing </w:t>
+        <w:t xml:space="preserve">Chapter 4 </w:t>
+      </w:r>
+    </w:p>
+    <w:p>
+      <w:r>
+        <w:t>|Y ∩ Yα| &lt; κ,</w:t>
+      </w:r>
+      <w:r>
+        <w:t xml:space="preserve"> </w:t>
+      </w:r>
+    </w:p>
+    <w:p>
+      <w:pPr>
+        <w:rPr>
+          <w:color w:val="FF0000"/>
+        </w:rPr>
+      </w:pPr>
+      <w:r>
+        <w:rPr>
+          <w:color w:val="FF0000"/>
+        </w:rPr>
+        <w:t xml:space="preserve">I think there should be a fill stop after k rather than a comma, as the next line is the start of a new sentence with a capital letter. </w:t>
+      </w:r>
+    </w:p>
+    <w:p>
+      <w:pPr>
+        <w:pStyle w:val="ListParagraph"/>
+        <w:numPr>
+          <w:ilvl w:val="0"/>
+          <w:numId w:val="1"/>
+        </w:numPr>
+      </w:pPr>
+      <w:r>
+        <w:t xml:space="preserve">There </w:t>
       </w:r>
       <w:r>
         <w:rPr>
           <w:highlight w:val="yellow"/>
         </w:rPr>
-        <w:t>in</w:t>
-      </w:r>
-      <w:r>
-        <w:t xml:space="preserve"> the sequences into our models</w:t>
-      </w:r>
-      <w:r>
-        <w:t xml:space="preserve"> </w:t>
-      </w:r>
-    </w:p>
-    <w:p>
-      <w:pPr>
-        <w:rPr>
-          <w:color w:val="FF0000"/>
-        </w:rPr>
-      </w:pPr>
-      <w:r>
-        <w:rPr>
-          <w:color w:val="FF0000"/>
-        </w:rPr>
-        <w:t>Delete in (</w:t>
-      </w:r>
-      <w:r>
-        <w:rPr>
-          <w:color w:val="FF0000"/>
-        </w:rPr>
-        <w:t>i.e. that we are simply throwing the sequences into our models</w:t>
-      </w:r>
-      <w:r>
-        <w:rPr>
-          <w:color w:val="FF0000"/>
-        </w:rPr>
-        <w:t xml:space="preserve">) </w:t>
-      </w:r>
-    </w:p>
-    <w:p>
-      <w:pPr>
-        <w:rPr>
-          <w:color w:val="FF0000"/>
-        </w:rPr>
-      </w:pPr>
-    </w:p>
-    <w:p>
-      <w:pPr>
-        <w:rPr>
-          <w:color w:val="FF0000"/>
-        </w:rPr>
-      </w:pPr>
-      <w:proofErr w:type="gramStart"/>
-      <w:r>
-        <w:t>they</w:t>
-      </w:r>
-      <w:proofErr w:type="gramEnd"/>
-      <w:r>
-        <w:t xml:space="preserve"> simply follow the same strategy as in </w:t>
-      </w:r>
-      <w:proofErr w:type="spellStart"/>
-      <w:r>
-        <w:t>wfGθ</w:t>
-      </w:r>
-      <w:proofErr w:type="spellEnd"/>
-      <w:r>
-        <w:t xml:space="preserve"> γ (κ) but plugs in unions at limit stages.</w:t>
-      </w:r>
-    </w:p>
-    <w:p>
-      <w:pPr>
-        <w:rPr>
-          <w:color w:val="FF0000"/>
-        </w:rPr>
-      </w:pPr>
-      <w:r>
-        <w:rPr>
-          <w:color w:val="FF0000"/>
-        </w:rPr>
-        <w:t xml:space="preserve">Plug in unions or plugs in union? Seems like too many plurals, maybe </w:t>
-      </w:r>
-      <w:proofErr w:type="gramStart"/>
-      <w:r>
-        <w:rPr>
-          <w:color w:val="FF0000"/>
-        </w:rPr>
-        <w:t>it’s</w:t>
-      </w:r>
-      <w:proofErr w:type="gramEnd"/>
-      <w:r>
-        <w:rPr>
-          <w:color w:val="FF0000"/>
-        </w:rPr>
-        <w:t xml:space="preserve"> maths talk. </w:t>
-      </w:r>
-    </w:p>
-    <w:p>
-      <w:pPr>
-        <w:rPr>
-          <w:color w:val="FF0000"/>
-        </w:rPr>
-      </w:pPr>
-    </w:p>
-    <w:p>
-      <w:pPr>
-        <w:rPr>
-          <w:color w:val="FF0000"/>
-        </w:rPr>
-      </w:pPr>
-      <w:r>
-        <w:t xml:space="preserve">But now the rules of </w:t>
-      </w:r>
-      <w:proofErr w:type="spellStart"/>
-      <w:r>
-        <w:t>wfGθ</w:t>
-      </w:r>
-      <w:proofErr w:type="spellEnd"/>
-      <w:r>
-        <w:t xml:space="preserve"> γ (κ) ensures that µη </w:t>
-      </w:r>
-      <w:r>
-        <w:rPr>
-          <w:rFonts w:ascii="Cambria Math" w:hAnsi="Cambria Math" w:cs="Cambria Math"/>
-        </w:rPr>
-        <w:t>∈</w:t>
-      </w:r>
-      <w:r>
-        <w:t xml:space="preserve"> M, so since</w:t>
-      </w:r>
-    </w:p>
-    <w:p>
-      <w:pPr>
-        <w:rPr>
-          <w:color w:val="FF0000"/>
-        </w:rPr>
-      </w:pPr>
-      <w:r>
-        <w:rPr>
-          <w:color w:val="FF0000"/>
-        </w:rPr>
-        <w:t xml:space="preserve">‘The rules (of </w:t>
-      </w:r>
-      <w:r>
-        <w:rPr>
-          <w:color w:val="FF0000"/>
-        </w:rPr>
-        <w:t>###</w:t>
-      </w:r>
-      <w:r>
-        <w:rPr>
-          <w:color w:val="FF0000"/>
-        </w:rPr>
-        <w:t>) ensure that’ or</w:t>
-      </w:r>
-      <w:r>
-        <w:rPr>
-          <w:color w:val="FF0000"/>
-        </w:rPr>
-        <w:t xml:space="preserve"> ’</w:t>
-      </w:r>
-      <w:r>
-        <w:rPr>
-          <w:color w:val="FF0000"/>
-        </w:rPr>
-        <w:t xml:space="preserve">the rule </w:t>
-      </w:r>
-      <w:r>
-        <w:rPr>
-          <w:color w:val="FF0000"/>
-        </w:rPr>
-        <w:t xml:space="preserve">(of ###) </w:t>
-      </w:r>
-      <w:r>
-        <w:rPr>
-          <w:color w:val="FF0000"/>
-        </w:rPr>
-        <w:t>ensures that’</w:t>
-      </w:r>
-    </w:p>
-    <w:p>
-      <w:pPr>
-        <w:rPr>
-          <w:color w:val="FF0000"/>
-        </w:rPr>
-      </w:pPr>
-    </w:p>
-    <w:p>
-      <w:r>
-        <w:t xml:space="preserve">Define a strategy for player II in C θ ω (κ) as follows: </w:t>
-      </w:r>
-    </w:p>
-    <w:p>
-      <w:pPr>
-        <w:rPr>
-          <w:color w:val="FF0000"/>
-        </w:rPr>
-      </w:pPr>
-      <w:r>
-        <w:rPr>
-          <w:color w:val="FF0000"/>
-        </w:rPr>
-        <w:t>The only time you ever use a colon after ‘as follows’</w:t>
-      </w:r>
-      <w:r>
-        <w:rPr>
-          <w:color w:val="FF0000"/>
-        </w:rPr>
-        <w:t xml:space="preserve">. Remove to keep consistency </w:t>
-      </w:r>
-    </w:p>
-    <w:p>
-      <w:pPr>
-        <w:rPr>
-          <w:color w:val="FF0000"/>
-        </w:rPr>
-      </w:pPr>
-    </w:p>
-    <w:p>
-      <w:pPr>
-        <w:rPr>
-          <w:b/>
-          <w:color w:val="FF0000"/>
-        </w:rPr>
-      </w:pPr>
-    </w:p>
-    <w:p>
-      <w:r>
-        <w:t xml:space="preserve">Up to 3.1 </w:t>
-      </w:r>
-      <w:r>
-        <w:t xml:space="preserve">(p72) </w:t>
+        <w:t>exists</w:t>
+      </w:r>
+      <w:r>
+        <w:t xml:space="preserve"> a forcing </w:t>
+      </w:r>
+      <w:proofErr w:type="spellStart"/>
+      <w:r>
+        <w:t>poset</w:t>
+      </w:r>
+      <w:proofErr w:type="spellEnd"/>
+      <w:r>
+        <w:t xml:space="preserve"> P such that, in V P , there is a weakly amenable V -normal V -measure on κ; </w:t>
+      </w:r>
+    </w:p>
+    <w:p>
+      <w:pPr>
+        <w:pStyle w:val="ListParagraph"/>
+        <w:numPr>
+          <w:ilvl w:val="0"/>
+          <w:numId w:val="1"/>
+        </w:numPr>
+      </w:pPr>
+      <w:r>
+        <w:lastRenderedPageBreak/>
+        <w:t xml:space="preserve">There </w:t>
+      </w:r>
+      <w:r>
+        <w:rPr>
+          <w:highlight w:val="yellow"/>
+        </w:rPr>
+        <w:t>exists</w:t>
+      </w:r>
+      <w:r>
+        <w:t xml:space="preserve"> a (κ, κ)-distributive forcing </w:t>
+      </w:r>
+      <w:proofErr w:type="spellStart"/>
+      <w:r>
+        <w:t>poset</w:t>
+      </w:r>
+      <w:proofErr w:type="spellEnd"/>
+      <w:r>
+        <w:t xml:space="preserve"> P such that, in V P , there is a V -normal V -measure on κ;</w:t>
+      </w:r>
+    </w:p>
+    <w:p>
+      <w:pPr>
+        <w:rPr>
+          <w:color w:val="FF0000"/>
+        </w:rPr>
+      </w:pPr>
+      <w:r>
+        <w:rPr>
+          <w:color w:val="FF0000"/>
+        </w:rPr>
+        <w:t xml:space="preserve">Did you mean to write exists with a curly x? </w:t>
       </w:r>
     </w:p>
     <w:p/>
     <w:p>
       <w:pPr>
         <w:rPr>
+          <w:color w:val="FF0000"/>
+        </w:rPr>
+      </w:pPr>
+      <w:r>
+        <w:rPr>
+          <w:color w:val="FF0000"/>
+        </w:rPr>
+        <w:t xml:space="preserve">I love the poem at the end, I’m happy you put some Danish in the thesis &lt;3 </w:t>
+      </w:r>
+    </w:p>
+    <w:p>
+      <w:pPr>
+        <w:rPr>
           <w:u w:val="single"/>
         </w:rPr>
       </w:pPr>
-      <w:r>
+    </w:p>
+    <w:p>
+      <w:pPr>
         <w:rPr>
           <w:u w:val="single"/>
         </w:rPr>
-        <w:t>Chapter 5</w:t>
-      </w:r>
-    </w:p>
-    <w:p>
-      <w:pPr>
-        <w:rPr>
-          <w:color w:val="FF0000"/>
-        </w:rPr>
-      </w:pPr>
-      <w:r>
-        <w:rPr>
-          <w:color w:val="FF0000"/>
-        </w:rPr>
-        <w:t xml:space="preserve">(I skipped ahead to a short chapter) = </w:t>
-      </w:r>
+      </w:pPr>
       <w:bookmarkStart w:id="0" w:name="_GoBack"/>
       <w:bookmarkEnd w:id="0"/>
       <w:r>
         <w:rPr>
-          <w:color w:val="FF0000"/>
-        </w:rPr>
-        <w:t xml:space="preserve">Looks good, didn’t spot any errors! </w:t>
+          <w:u w:val="single"/>
+        </w:rPr>
+        <w:t>Chapter 5</w:t>
+      </w:r>
+    </w:p>
+    <w:p>
+      <w:pPr>
+        <w:rPr>
+          <w:color w:val="FF0000"/>
+        </w:rPr>
+      </w:pPr>
+      <w:r>
+        <w:rPr>
+          <w:color w:val="FF0000"/>
+        </w:rPr>
+        <w:t xml:space="preserve">(I skipped ahead to a short chapter) = Looks good, didn’t spot any errors! </w:t>
       </w:r>
     </w:p>
     <w:sectPr>
@@ -1640,6 +2798,103 @@
     </w:sectPr>
   </w:body>
 </w:document>
+</file>
+
+<file path=word/numbering.xml><?xml version="1.0" encoding="utf-8"?>
+<w:numbering xmlns:wpc="http://schemas.microsoft.com/office/word/2010/wordprocessingCanvas" xmlns:cx="http://schemas.microsoft.com/office/drawing/2014/chartex" xmlns:cx1="http://schemas.microsoft.com/office/drawing/2015/9/8/chartex" xmlns:mc="http://schemas.openxmlformats.org/markup-compatibility/2006" xmlns:o="urn:schemas-microsoft-com:office:office" xmlns:r="http://schemas.openxmlformats.org/officeDocument/2006/relationships" xmlns:m="http://schemas.openxmlformats.org/officeDocument/2006/math" xmlns:v="urn:schemas-microsoft-com:vml" xmlns:wp14="http://schemas.microsoft.com/office/word/2010/wordprocessingDrawing" xmlns:wp="http://schemas.openxmlformats.org/drawingml/2006/wordprocessingDrawing" xmlns:w10="urn:schemas-microsoft-com:office:word" xmlns:w="http://schemas.openxmlformats.org/wordprocessingml/2006/main" xmlns:w14="http://schemas.microsoft.com/office/word/2010/wordml" xmlns:w15="http://schemas.microsoft.com/office/word/2012/wordml" xmlns:w16se="http://schemas.microsoft.com/office/word/2015/wordml/symex" xmlns:wpg="http://schemas.microsoft.com/office/word/2010/wordprocessingGroup" xmlns:wpi="http://schemas.microsoft.com/office/word/2010/wordprocessingInk" xmlns:wne="http://schemas.microsoft.com/office/word/2006/wordml" xmlns:wps="http://schemas.microsoft.com/office/word/2010/wordprocessingShape" mc:Ignorable="w14 w15 w16se wp14">
+  <w:abstractNum w:abstractNumId="0" w15:restartNumberingAfterBreak="0">
+    <w:nsid w:val="6010120D"/>
+    <w:multiLevelType w:val="hybridMultilevel"/>
+    <w:tmpl w:val="4852BDDC"/>
+    <w:lvl w:ilvl="0" w:tplc="5610210C">
+      <w:start w:val="1"/>
+      <w:numFmt w:val="lowerRoman"/>
+      <w:lvlText w:val="(%1)"/>
+      <w:lvlJc w:val="left"/>
+      <w:pPr>
+        <w:ind w:left="1080" w:hanging="720"/>
+      </w:pPr>
+      <w:rPr>
+        <w:rFonts w:hint="default"/>
+      </w:rPr>
+    </w:lvl>
+    <w:lvl w:ilvl="1" w:tplc="08090019" w:tentative="1">
+      <w:start w:val="1"/>
+      <w:numFmt w:val="lowerLetter"/>
+      <w:lvlText w:val="%2."/>
+      <w:lvlJc w:val="left"/>
+      <w:pPr>
+        <w:ind w:left="1440" w:hanging="360"/>
+      </w:pPr>
+    </w:lvl>
+    <w:lvl w:ilvl="2" w:tplc="0809001B" w:tentative="1">
+      <w:start w:val="1"/>
+      <w:numFmt w:val="lowerRoman"/>
+      <w:lvlText w:val="%3."/>
+      <w:lvlJc w:val="right"/>
+      <w:pPr>
+        <w:ind w:left="2160" w:hanging="180"/>
+      </w:pPr>
+    </w:lvl>
+    <w:lvl w:ilvl="3" w:tplc="0809000F" w:tentative="1">
+      <w:start w:val="1"/>
+      <w:numFmt w:val="decimal"/>
+      <w:lvlText w:val="%4."/>
+      <w:lvlJc w:val="left"/>
+      <w:pPr>
+        <w:ind w:left="2880" w:hanging="360"/>
+      </w:pPr>
+    </w:lvl>
+    <w:lvl w:ilvl="4" w:tplc="08090019" w:tentative="1">
+      <w:start w:val="1"/>
+      <w:numFmt w:val="lowerLetter"/>
+      <w:lvlText w:val="%5."/>
+      <w:lvlJc w:val="left"/>
+      <w:pPr>
+        <w:ind w:left="3600" w:hanging="360"/>
+      </w:pPr>
+    </w:lvl>
+    <w:lvl w:ilvl="5" w:tplc="0809001B" w:tentative="1">
+      <w:start w:val="1"/>
+      <w:numFmt w:val="lowerRoman"/>
+      <w:lvlText w:val="%6."/>
+      <w:lvlJc w:val="right"/>
+      <w:pPr>
+        <w:ind w:left="4320" w:hanging="180"/>
+      </w:pPr>
+    </w:lvl>
+    <w:lvl w:ilvl="6" w:tplc="0809000F" w:tentative="1">
+      <w:start w:val="1"/>
+      <w:numFmt w:val="decimal"/>
+      <w:lvlText w:val="%7."/>
+      <w:lvlJc w:val="left"/>
+      <w:pPr>
+        <w:ind w:left="5040" w:hanging="360"/>
+      </w:pPr>
+    </w:lvl>
+    <w:lvl w:ilvl="7" w:tplc="08090019" w:tentative="1">
+      <w:start w:val="1"/>
+      <w:numFmt w:val="lowerLetter"/>
+      <w:lvlText w:val="%8."/>
+      <w:lvlJc w:val="left"/>
+      <w:pPr>
+        <w:ind w:left="5760" w:hanging="360"/>
+      </w:pPr>
+    </w:lvl>
+    <w:lvl w:ilvl="8" w:tplc="0809001B" w:tentative="1">
+      <w:start w:val="1"/>
+      <w:numFmt w:val="lowerRoman"/>
+      <w:lvlText w:val="%9."/>
+      <w:lvlJc w:val="right"/>
+      <w:pPr>
+        <w:ind w:left="6480" w:hanging="180"/>
+      </w:pPr>
+    </w:lvl>
+  </w:abstractNum>
+  <w:num w:numId="1">
+    <w:abstractNumId w:val="0"/>
+  </w:num>
+</w:numbering>
 </file>
 
 <file path=word/styles.xml><?xml version="1.0" encoding="utf-8"?>
@@ -2063,6 +3318,17 @@
     <w:semiHidden/>
     <w:unhideWhenUsed/>
   </w:style>
+  <w:style w:type="paragraph" w:styleId="ListParagraph">
+    <w:name w:val="List Paragraph"/>
+    <w:basedOn w:val="Normal"/>
+    <w:uiPriority w:val="34"/>
+    <w:qFormat/>
+    <w:rsid w:val="00C64163"/>
+    <w:pPr>
+      <w:ind w:left="720"/>
+      <w:contextualSpacing/>
+    </w:pPr>
+  </w:style>
 </w:styles>
 </file>
 
@@ -2325,4 +3591,16 @@
     </a:ext>
   </a:extLst>
 </a:theme>
+</file>
+
+<file path=customXml/item1.xml><?xml version="1.0" encoding="utf-8"?>
+<b:Sources xmlns:b="http://schemas.openxmlformats.org/officeDocument/2006/bibliography" xmlns="http://schemas.openxmlformats.org/officeDocument/2006/bibliography" SelectedStyle="\APASixthEditionOfficeOnline.xsl" StyleName="APA" Version="6"/>
+</file>
+
+<file path=customXml/itemProps1.xml><?xml version="1.0" encoding="utf-8"?>
+<ds:datastoreItem xmlns:ds="http://schemas.openxmlformats.org/officeDocument/2006/customXml" ds:itemID="{A5406C84-0FDB-44DB-BC4A-8C7DBAB00A43}">
+  <ds:schemaRefs>
+    <ds:schemaRef ds:uri="http://schemas.openxmlformats.org/officeDocument/2006/bibliography"/>
+  </ds:schemaRefs>
+</ds:datastoreItem>
 </file>
</xml_diff>